<commit_message>
Auto commit on 2025-04-28
</commit_message>
<xml_diff>
--- a/网络计算技术/学号-姓名—网络计算技术-期末课程报告.docx
+++ b/网络计算技术/学号-姓名—网络计算技术-期末课程报告.docx
@@ -171,258 +171,293 @@
       <w:pPr>
         <w:ind w:firstLine="900" w:firstLineChars="300"/>
         <w:rPr>
+          <w:rFonts w:hint="default" w:ascii="Tahoma" w:hAnsi="Tahoma" w:cs="Tahoma" w:eastAsiaTheme="minorEastAsia"/>
+          <w:sz w:val="30"/>
+          <w:szCs w:val="30"/>
+          <w:u w:val="single"/>
+          <w:lang w:val="en-US" w:eastAsia="zh-CN"/>
+        </w:rPr>
+      </w:pPr>
+      <w:r>
+        <w:rPr>
+          <w:rFonts w:hint="eastAsia" w:ascii="Tahoma" w:hAnsi="Tahoma" w:cs="Tahoma"/>
+          <w:sz w:val="30"/>
+          <w:szCs w:val="30"/>
+        </w:rPr>
+        <w:t>专    业：</w:t>
+      </w:r>
+      <w:r>
+        <w:rPr>
+          <w:rFonts w:hint="eastAsia" w:ascii="Tahoma" w:hAnsi="Tahoma" w:cs="Tahoma"/>
+          <w:sz w:val="30"/>
+          <w:szCs w:val="30"/>
+          <w:u w:val="single"/>
+        </w:rPr>
+        <w:t xml:space="preserve">    </w:t>
+      </w:r>
+      <w:r>
+        <w:rPr>
+          <w:rFonts w:hint="eastAsia" w:ascii="Tahoma" w:hAnsi="Tahoma" w:cs="Tahoma"/>
+          <w:sz w:val="30"/>
+          <w:szCs w:val="30"/>
+          <w:u w:val="single"/>
+          <w:lang w:val="en-US" w:eastAsia="zh-CN"/>
+        </w:rPr>
+        <w:t xml:space="preserve">   </w:t>
+      </w:r>
+      <w:r>
+        <w:rPr>
+          <w:rFonts w:hint="eastAsia" w:ascii="Tahoma" w:hAnsi="Tahoma" w:cs="Tahoma"/>
+          <w:sz w:val="30"/>
+          <w:szCs w:val="30"/>
+          <w:u w:val="single"/>
+        </w:rPr>
+        <w:t xml:space="preserve">  </w:t>
+      </w:r>
+      <w:r>
+        <w:rPr>
+          <w:rFonts w:hint="eastAsia" w:ascii="Tahoma" w:hAnsi="Tahoma" w:cs="Tahoma"/>
+          <w:sz w:val="30"/>
+          <w:szCs w:val="30"/>
+          <w:u w:val="single"/>
+          <w:lang w:val="en-US" w:eastAsia="zh-CN"/>
+        </w:rPr>
+        <w:t xml:space="preserve">通信工程 </w:t>
+      </w:r>
+      <w:r>
+        <w:rPr>
           <w:rFonts w:ascii="Tahoma" w:hAnsi="Tahoma" w:cs="Tahoma"/>
           <w:sz w:val="30"/>
           <w:szCs w:val="30"/>
           <w:u w:val="single"/>
         </w:rPr>
-      </w:pPr>
+        <w:t xml:space="preserve">     </w:t>
+      </w:r>
       <w:r>
         <w:rPr>
           <w:rFonts w:hint="eastAsia" w:ascii="Tahoma" w:hAnsi="Tahoma" w:cs="Tahoma"/>
           <w:sz w:val="30"/>
           <w:szCs w:val="30"/>
-        </w:rPr>
-        <w:t>专    业：</w:t>
-      </w:r>
+          <w:u w:val="single"/>
+          <w:lang w:val="en-US" w:eastAsia="zh-CN"/>
+        </w:rPr>
+        <w:t xml:space="preserve">  </w:t>
+      </w:r>
+    </w:p>
+    <w:p>
+      <w:pPr>
+        <w:ind w:firstLine="900" w:firstLineChars="300"/>
+        <w:rPr>
+          <w:rFonts w:ascii="Tahoma" w:hAnsi="Tahoma" w:cs="Tahoma"/>
+          <w:sz w:val="30"/>
+          <w:szCs w:val="30"/>
+        </w:rPr>
+      </w:pPr>
       <w:r>
         <w:rPr>
           <w:rFonts w:hint="eastAsia" w:ascii="Tahoma" w:hAnsi="Tahoma" w:cs="Tahoma"/>
           <w:sz w:val="30"/>
           <w:szCs w:val="30"/>
+        </w:rPr>
+        <w:t>年    级：</w:t>
+      </w:r>
+      <w:r>
+        <w:rPr>
+          <w:rFonts w:hint="eastAsia" w:ascii="Tahoma" w:hAnsi="Tahoma" w:cs="Tahoma"/>
+          <w:sz w:val="30"/>
+          <w:szCs w:val="30"/>
           <w:u w:val="single"/>
         </w:rPr>
+        <w:t xml:space="preserve">       </w:t>
+      </w:r>
+      <w:r>
+        <w:rPr>
+          <w:rFonts w:ascii="Tahoma" w:hAnsi="Tahoma" w:cs="Tahoma"/>
+          <w:sz w:val="30"/>
+          <w:szCs w:val="30"/>
+          <w:u w:val="single"/>
+        </w:rPr>
+        <w:t xml:space="preserve"> </w:t>
+      </w:r>
+      <w:r>
+        <w:rPr>
+          <w:rFonts w:hint="eastAsia" w:ascii="Tahoma" w:hAnsi="Tahoma" w:cs="Tahoma"/>
+          <w:sz w:val="30"/>
+          <w:szCs w:val="30"/>
+          <w:u w:val="single"/>
+          <w:lang w:val="en-US" w:eastAsia="zh-CN"/>
+        </w:rPr>
+        <w:t>2022级</w:t>
+      </w:r>
+      <w:r>
+        <w:rPr>
+          <w:rFonts w:ascii="Tahoma" w:hAnsi="Tahoma" w:cs="Tahoma"/>
+          <w:sz w:val="30"/>
+          <w:szCs w:val="30"/>
+          <w:u w:val="single"/>
+        </w:rPr>
+        <w:t xml:space="preserve"> </w:t>
+      </w:r>
+      <w:r>
+        <w:rPr>
+          <w:rFonts w:hint="eastAsia" w:ascii="Tahoma" w:hAnsi="Tahoma" w:cs="Tahoma"/>
+          <w:sz w:val="30"/>
+          <w:szCs w:val="30"/>
+          <w:u w:val="single"/>
+          <w:lang w:val="en-US" w:eastAsia="zh-CN"/>
+        </w:rPr>
+        <w:t xml:space="preserve">   </w:t>
+      </w:r>
+      <w:r>
+        <w:rPr>
+          <w:rFonts w:ascii="Tahoma" w:hAnsi="Tahoma" w:cs="Tahoma"/>
+          <w:sz w:val="30"/>
+          <w:szCs w:val="30"/>
+          <w:u w:val="single"/>
+        </w:rPr>
+        <w:t xml:space="preserve">      </w:t>
+      </w:r>
+    </w:p>
+    <w:p>
+      <w:pPr>
+        <w:ind w:firstLine="900" w:firstLineChars="300"/>
+        <w:rPr>
+          <w:rFonts w:ascii="Tahoma" w:hAnsi="Tahoma" w:cs="Tahoma"/>
+          <w:sz w:val="30"/>
+          <w:szCs w:val="30"/>
+          <w:u w:val="single"/>
+        </w:rPr>
+      </w:pPr>
+      <w:r>
+        <w:rPr>
+          <w:rFonts w:hint="eastAsia" w:ascii="Tahoma" w:hAnsi="Tahoma" w:cs="Tahoma"/>
+          <w:sz w:val="30"/>
+          <w:szCs w:val="30"/>
+        </w:rPr>
+        <w:t>学    号：</w:t>
+      </w:r>
+      <w:r>
+        <w:rPr>
+          <w:rFonts w:hint="eastAsia" w:ascii="Tahoma" w:hAnsi="Tahoma" w:cs="Tahoma"/>
+          <w:sz w:val="30"/>
+          <w:szCs w:val="30"/>
+          <w:u w:val="single"/>
+        </w:rPr>
+        <w:t xml:space="preserve">      </w:t>
+      </w:r>
+      <w:r>
+        <w:rPr>
+          <w:rFonts w:hint="eastAsia" w:ascii="Tahoma" w:hAnsi="Tahoma" w:cs="Tahoma"/>
+          <w:sz w:val="30"/>
+          <w:szCs w:val="30"/>
+          <w:u w:val="single"/>
+          <w:lang w:val="en-US" w:eastAsia="zh-CN"/>
+        </w:rPr>
+        <w:t>20221060041</w:t>
+      </w:r>
+      <w:r>
+        <w:rPr>
+          <w:rFonts w:hint="eastAsia" w:ascii="Tahoma" w:hAnsi="Tahoma" w:cs="Tahoma"/>
+          <w:sz w:val="30"/>
+          <w:szCs w:val="30"/>
+          <w:u w:val="single"/>
+        </w:rPr>
+        <w:t xml:space="preserve">   </w:t>
+      </w:r>
+      <w:r>
+        <w:rPr>
+          <w:rFonts w:ascii="Tahoma" w:hAnsi="Tahoma" w:cs="Tahoma"/>
+          <w:sz w:val="30"/>
+          <w:szCs w:val="30"/>
+          <w:u w:val="single"/>
+        </w:rPr>
+        <w:t xml:space="preserve"> </w:t>
+      </w:r>
+      <w:r>
+        <w:rPr>
+          <w:rFonts w:hint="eastAsia" w:ascii="Tahoma" w:hAnsi="Tahoma" w:cs="Tahoma"/>
+          <w:sz w:val="30"/>
+          <w:szCs w:val="30"/>
+          <w:u w:val="single"/>
+          <w:lang w:val="en-US" w:eastAsia="zh-CN"/>
+        </w:rPr>
+        <w:t xml:space="preserve">  </w:t>
+      </w:r>
+      <w:r>
+        <w:rPr>
+          <w:rFonts w:ascii="Tahoma" w:hAnsi="Tahoma" w:cs="Tahoma"/>
+          <w:sz w:val="30"/>
+          <w:szCs w:val="30"/>
+          <w:u w:val="single"/>
+        </w:rPr>
+        <w:t xml:space="preserve"> </w:t>
+      </w:r>
+    </w:p>
+    <w:p>
+      <w:pPr>
+        <w:ind w:firstLine="900" w:firstLineChars="300"/>
+        <w:rPr>
+          <w:rFonts w:hint="eastAsia" w:ascii="Tahoma" w:hAnsi="Tahoma" w:cs="Tahoma" w:eastAsiaTheme="minorEastAsia"/>
+          <w:sz w:val="30"/>
+          <w:szCs w:val="30"/>
+          <w:u w:val="single"/>
+          <w:lang w:val="en-US" w:eastAsia="zh-CN"/>
+        </w:rPr>
+      </w:pPr>
+      <w:r>
+        <w:rPr>
+          <w:rFonts w:hint="eastAsia" w:ascii="Tahoma" w:hAnsi="Tahoma" w:cs="Tahoma"/>
+          <w:sz w:val="30"/>
+          <w:szCs w:val="30"/>
+        </w:rPr>
+        <w:t>姓    名：</w:t>
+      </w:r>
+      <w:r>
+        <w:rPr>
+          <w:rFonts w:hint="eastAsia" w:ascii="Tahoma" w:hAnsi="Tahoma" w:cs="Tahoma"/>
+          <w:sz w:val="30"/>
+          <w:szCs w:val="30"/>
+          <w:u w:val="single"/>
+        </w:rPr>
         <w:t xml:space="preserve">        </w:t>
       </w:r>
       <w:r>
         <w:rPr>
+          <w:rFonts w:hint="eastAsia" w:ascii="Tahoma" w:hAnsi="Tahoma" w:cs="Tahoma"/>
+          <w:sz w:val="30"/>
+          <w:szCs w:val="30"/>
+          <w:u w:val="single"/>
+          <w:lang w:val="en-US" w:eastAsia="zh-CN"/>
+        </w:rPr>
+        <w:t>何予琦</w:t>
+      </w:r>
+      <w:r>
+        <w:rPr>
+          <w:rFonts w:hint="eastAsia" w:ascii="Tahoma" w:hAnsi="Tahoma" w:cs="Tahoma"/>
+          <w:sz w:val="30"/>
+          <w:szCs w:val="30"/>
+          <w:u w:val="single"/>
+        </w:rPr>
+        <w:t xml:space="preserve">       </w:t>
+      </w:r>
+      <w:r>
+        <w:rPr>
           <w:rFonts w:ascii="Tahoma" w:hAnsi="Tahoma" w:cs="Tahoma"/>
           <w:sz w:val="30"/>
           <w:szCs w:val="30"/>
           <w:u w:val="single"/>
         </w:rPr>
+        <w:t xml:space="preserve">   </w:t>
+      </w:r>
+      <w:r>
+        <w:rPr>
+          <w:rFonts w:hint="eastAsia" w:ascii="Tahoma" w:hAnsi="Tahoma" w:cs="Tahoma"/>
+          <w:sz w:val="30"/>
+          <w:szCs w:val="30"/>
+          <w:u w:val="single"/>
+          <w:lang w:val="en-US" w:eastAsia="zh-CN"/>
+        </w:rPr>
         <w:t xml:space="preserve"> </w:t>
-      </w:r>
-      <w:r>
-        <w:rPr>
-          <w:rFonts w:hint="eastAsia" w:ascii="Tahoma" w:hAnsi="Tahoma" w:cs="Tahoma"/>
-          <w:sz w:val="30"/>
-          <w:szCs w:val="30"/>
-          <w:u w:val="single"/>
-        </w:rPr>
-        <w:t xml:space="preserve">       </w:t>
-      </w:r>
-      <w:r>
-        <w:rPr>
-          <w:rFonts w:hint="eastAsia" w:ascii="Tahoma" w:hAnsi="Tahoma" w:cs="Tahoma"/>
-          <w:sz w:val="30"/>
-          <w:szCs w:val="30"/>
-          <w:u w:val="single"/>
-          <w:lang w:val="en-US" w:eastAsia="zh-CN"/>
-        </w:rPr>
-        <w:t xml:space="preserve"> </w:t>
-      </w:r>
-      <w:r>
-        <w:rPr>
-          <w:rFonts w:hint="eastAsia" w:ascii="Tahoma" w:hAnsi="Tahoma" w:cs="Tahoma"/>
-          <w:sz w:val="30"/>
-          <w:szCs w:val="30"/>
-          <w:u w:val="single"/>
-        </w:rPr>
-        <w:t xml:space="preserve"> </w:t>
-      </w:r>
-      <w:r>
-        <w:rPr>
-          <w:rFonts w:ascii="Tahoma" w:hAnsi="Tahoma" w:cs="Tahoma"/>
-          <w:sz w:val="30"/>
-          <w:szCs w:val="30"/>
-          <w:u w:val="single"/>
-        </w:rPr>
-        <w:t xml:space="preserve">      </w:t>
-      </w:r>
-    </w:p>
-    <w:p>
-      <w:pPr>
-        <w:ind w:firstLine="900" w:firstLineChars="300"/>
-        <w:rPr>
-          <w:rFonts w:ascii="Tahoma" w:hAnsi="Tahoma" w:cs="Tahoma"/>
-          <w:sz w:val="30"/>
-          <w:szCs w:val="30"/>
-        </w:rPr>
-      </w:pPr>
-      <w:r>
-        <w:rPr>
-          <w:rFonts w:hint="eastAsia" w:ascii="Tahoma" w:hAnsi="Tahoma" w:cs="Tahoma"/>
-          <w:sz w:val="30"/>
-          <w:szCs w:val="30"/>
-        </w:rPr>
-        <w:t>年    级：</w:t>
-      </w:r>
-      <w:r>
-        <w:rPr>
-          <w:rFonts w:hint="eastAsia" w:ascii="Tahoma" w:hAnsi="Tahoma" w:cs="Tahoma"/>
-          <w:sz w:val="30"/>
-          <w:szCs w:val="30"/>
-          <w:u w:val="single"/>
-        </w:rPr>
-        <w:t xml:space="preserve">       </w:t>
-      </w:r>
-      <w:r>
-        <w:rPr>
-          <w:rFonts w:ascii="Tahoma" w:hAnsi="Tahoma" w:cs="Tahoma"/>
-          <w:sz w:val="30"/>
-          <w:szCs w:val="30"/>
-          <w:u w:val="single"/>
-        </w:rPr>
-        <w:t xml:space="preserve"> </w:t>
-      </w:r>
-      <w:r>
-        <w:rPr>
-          <w:rFonts w:hint="eastAsia" w:ascii="Tahoma" w:hAnsi="Tahoma" w:cs="Tahoma"/>
-          <w:sz w:val="30"/>
-          <w:szCs w:val="30"/>
-          <w:u w:val="single"/>
-        </w:rPr>
-        <w:t xml:space="preserve">    </w:t>
-      </w:r>
-      <w:r>
-        <w:rPr>
-          <w:rFonts w:ascii="Tahoma" w:hAnsi="Tahoma" w:cs="Tahoma"/>
-          <w:sz w:val="30"/>
-          <w:szCs w:val="30"/>
-          <w:u w:val="single"/>
-        </w:rPr>
-        <w:t xml:space="preserve">  </w:t>
-      </w:r>
-      <w:r>
-        <w:rPr>
-          <w:rFonts w:hint="eastAsia" w:ascii="Tahoma" w:hAnsi="Tahoma" w:cs="Tahoma"/>
-          <w:sz w:val="30"/>
-          <w:szCs w:val="30"/>
-          <w:u w:val="single"/>
-          <w:lang w:val="en-US" w:eastAsia="zh-CN"/>
-        </w:rPr>
-        <w:t xml:space="preserve">   </w:t>
-      </w:r>
-      <w:r>
-        <w:rPr>
-          <w:rFonts w:ascii="Tahoma" w:hAnsi="Tahoma" w:cs="Tahoma"/>
-          <w:sz w:val="30"/>
-          <w:szCs w:val="30"/>
-          <w:u w:val="single"/>
-        </w:rPr>
-        <w:t xml:space="preserve">         </w:t>
-      </w:r>
-    </w:p>
-    <w:p>
-      <w:pPr>
-        <w:ind w:firstLine="900" w:firstLineChars="300"/>
-        <w:rPr>
-          <w:rFonts w:ascii="Tahoma" w:hAnsi="Tahoma" w:cs="Tahoma"/>
-          <w:sz w:val="30"/>
-          <w:szCs w:val="30"/>
-          <w:u w:val="single"/>
-        </w:rPr>
-      </w:pPr>
-      <w:r>
-        <w:rPr>
-          <w:rFonts w:hint="eastAsia" w:ascii="Tahoma" w:hAnsi="Tahoma" w:cs="Tahoma"/>
-          <w:sz w:val="30"/>
-          <w:szCs w:val="30"/>
-        </w:rPr>
-        <w:t>学    号：</w:t>
-      </w:r>
-      <w:r>
-        <w:rPr>
-          <w:rFonts w:hint="eastAsia" w:ascii="Tahoma" w:hAnsi="Tahoma" w:cs="Tahoma"/>
-          <w:sz w:val="30"/>
-          <w:szCs w:val="30"/>
-          <w:u w:val="single"/>
-        </w:rPr>
-        <w:t xml:space="preserve">          </w:t>
-      </w:r>
-      <w:r>
-        <w:rPr>
-          <w:rFonts w:hint="eastAsia" w:ascii="Tahoma" w:hAnsi="Tahoma" w:cs="Tahoma"/>
-          <w:sz w:val="30"/>
-          <w:szCs w:val="30"/>
-          <w:u w:val="single"/>
-          <w:lang w:val="en-US" w:eastAsia="zh-CN"/>
-        </w:rPr>
-        <w:t xml:space="preserve">    </w:t>
-      </w:r>
-      <w:r>
-        <w:rPr>
-          <w:rFonts w:hint="eastAsia" w:ascii="Tahoma" w:hAnsi="Tahoma" w:cs="Tahoma"/>
-          <w:sz w:val="30"/>
-          <w:szCs w:val="30"/>
-          <w:u w:val="single"/>
-        </w:rPr>
-        <w:t xml:space="preserve">    </w:t>
-      </w:r>
-      <w:r>
-        <w:rPr>
-          <w:rFonts w:ascii="Tahoma" w:hAnsi="Tahoma" w:cs="Tahoma"/>
-          <w:sz w:val="30"/>
-          <w:szCs w:val="30"/>
-          <w:u w:val="single"/>
-        </w:rPr>
-        <w:t xml:space="preserve">       </w:t>
-      </w:r>
-    </w:p>
-    <w:p>
-      <w:pPr>
-        <w:ind w:firstLine="900" w:firstLineChars="300"/>
-        <w:rPr>
-          <w:rFonts w:ascii="Tahoma" w:hAnsi="Tahoma" w:cs="Tahoma"/>
-          <w:sz w:val="30"/>
-          <w:szCs w:val="30"/>
-          <w:u w:val="single"/>
-        </w:rPr>
-      </w:pPr>
-      <w:r>
-        <w:rPr>
-          <w:rFonts w:hint="eastAsia" w:ascii="Tahoma" w:hAnsi="Tahoma" w:cs="Tahoma"/>
-          <w:sz w:val="30"/>
-          <w:szCs w:val="30"/>
-        </w:rPr>
-        <w:t>姓    名：</w:t>
-      </w:r>
-      <w:r>
-        <w:rPr>
-          <w:rFonts w:hint="eastAsia" w:ascii="Tahoma" w:hAnsi="Tahoma" w:cs="Tahoma"/>
-          <w:sz w:val="30"/>
-          <w:szCs w:val="30"/>
-          <w:u w:val="single"/>
-        </w:rPr>
-        <w:t xml:space="preserve">        </w:t>
-      </w:r>
-      <w:r>
-        <w:rPr>
-          <w:rFonts w:ascii="Tahoma" w:hAnsi="Tahoma" w:cs="Tahoma"/>
-          <w:sz w:val="30"/>
-          <w:szCs w:val="30"/>
-          <w:u w:val="single"/>
-        </w:rPr>
-        <w:t xml:space="preserve"> </w:t>
-      </w:r>
-      <w:r>
-        <w:rPr>
-          <w:rFonts w:hint="eastAsia" w:ascii="Tahoma" w:hAnsi="Tahoma" w:cs="Tahoma"/>
-          <w:sz w:val="30"/>
-          <w:szCs w:val="30"/>
-          <w:u w:val="single"/>
-        </w:rPr>
-        <w:t xml:space="preserve">           </w:t>
-      </w:r>
-      <w:r>
-        <w:rPr>
-          <w:rFonts w:ascii="Tahoma" w:hAnsi="Tahoma" w:cs="Tahoma"/>
-          <w:sz w:val="30"/>
-          <w:szCs w:val="30"/>
-          <w:u w:val="single"/>
-        </w:rPr>
-        <w:t xml:space="preserve">     </w:t>
       </w:r>
     </w:p>
     <w:p>
@@ -1984,8 +2019,6 @@
         </w:rPr>
         <w:t>代码截图</w:t>
       </w:r>
-      <w:bookmarkStart w:id="0" w:name="_GoBack"/>
-      <w:bookmarkEnd w:id="0"/>
       <w:r>
         <w:rPr>
           <w:rFonts w:hint="eastAsia"/>
@@ -2106,25 +2139,67 @@
         <w:spacing w:line="360" w:lineRule="auto"/>
         <w:jc w:val="left"/>
         <w:rPr>
+          <w:rFonts w:hint="eastAsia"/>
+          <w:b/>
+          <w:bCs/>
+          <w:sz w:val="24"/>
+          <w:szCs w:val="32"/>
+          <w:lang w:val="en-US" w:eastAsia="zh-CN"/>
+        </w:rPr>
+      </w:pPr>
+      <w:r>
+        <w:rPr>
+          <w:rFonts w:hint="eastAsia"/>
+          <w:b/>
+          <w:bCs/>
+          <w:sz w:val="24"/>
+          <w:szCs w:val="32"/>
+          <w:lang w:val="en-US" w:eastAsia="zh-CN"/>
+        </w:rPr>
+        <w:t>答：</w:t>
+      </w:r>
+    </w:p>
+    <w:p>
+      <w:pPr>
+        <w:bidi w:val="0"/>
+        <w:rPr>
+          <w:rFonts w:hint="default" w:asciiTheme="minorHAnsi" w:hAnsiTheme="minorHAnsi" w:eastAsiaTheme="minorEastAsia" w:cstheme="minorBidi"/>
+          <w:kern w:val="2"/>
+          <w:sz w:val="21"/>
+          <w:szCs w:val="24"/>
+          <w:lang w:val="en-US" w:eastAsia="zh-CN" w:bidi="ar-SA"/>
+        </w:rPr>
+      </w:pPr>
+    </w:p>
+    <w:p>
+      <w:pPr>
+        <w:bidi w:val="0"/>
+        <w:rPr>
           <w:rFonts w:hint="default"/>
-          <w:b/>
-          <w:bCs/>
-          <w:sz w:val="24"/>
-          <w:szCs w:val="32"/>
-          <w:lang w:val="en-US" w:eastAsia="zh-CN"/>
-        </w:rPr>
-      </w:pPr>
-      <w:r>
-        <w:rPr>
-          <w:rFonts w:hint="eastAsia"/>
-          <w:b/>
-          <w:bCs/>
-          <w:sz w:val="24"/>
-          <w:szCs w:val="32"/>
-          <w:lang w:val="en-US" w:eastAsia="zh-CN"/>
-        </w:rPr>
-        <w:t>答：</w:t>
-      </w:r>
+          <w:lang w:val="en-US" w:eastAsia="zh-CN"/>
+        </w:rPr>
+      </w:pPr>
+    </w:p>
+    <w:p>
+      <w:pPr>
+        <w:bidi w:val="0"/>
+        <w:rPr>
+          <w:rFonts w:hint="default"/>
+          <w:lang w:val="en-US" w:eastAsia="zh-CN"/>
+        </w:rPr>
+      </w:pPr>
+    </w:p>
+    <w:p>
+      <w:pPr>
+        <w:bidi w:val="0"/>
+        <w:jc w:val="center"/>
+        <w:rPr>
+          <w:rFonts w:hint="default"/>
+          <w:lang w:val="en-US" w:eastAsia="zh-CN"/>
+        </w:rPr>
+      </w:pPr>
+      <w:bookmarkStart w:id="0" w:name="_GoBack"/>
+      <w:bookmarkEnd w:id="0"/>
     </w:p>
     <w:sectPr>
       <w:pgSz w:w="11906" w:h="16838"/>

</xml_diff>